<commit_message>
doc e pdf visao
</commit_message>
<xml_diff>
--- a/docs/Documento de Visão.docx
+++ b/docs/Documento de Visão.docx
@@ -29,6 +29,13 @@
     </w:p>
     <w:p>
       <w:r>
+        <w:t>Versão 1 – 23/08/2011</w:t>
+      </w:r>
+      <w:bookmarkStart w:id="0" w:name="_GoBack"/>
+      <w:bookmarkEnd w:id="0"/>
+    </w:p>
+    <w:p>
+      <w:r>
         <w:br w:type="page"/>
       </w:r>
     </w:p>
@@ -49,8 +56,6 @@
       <w:r>
         <w:t>inconsistências.</w:t>
       </w:r>
-      <w:bookmarkStart w:id="0" w:name="_GoBack"/>
-      <w:bookmarkEnd w:id="0"/>
     </w:p>
     <w:p>
       <w:pPr>
@@ -79,7 +84,13 @@
         </w:numPr>
       </w:pPr>
       <w:r>
-        <w:t>Cadastro de projetos, com os dados: Nome do projeto; página do projeto; clientes solicitantes; Entregas;</w:t>
+        <w:t xml:space="preserve">Cadastro de projetos, com os dados: Nome do projeto; </w:t>
+      </w:r>
+      <w:r>
+        <w:t>URL</w:t>
+      </w:r>
+      <w:r>
+        <w:t xml:space="preserve"> do projeto; clientes solicitantes; Entregas;</w:t>
       </w:r>
     </w:p>
     <w:p>
@@ -132,15 +143,144 @@
     </w:p>
     <w:p/>
     <w:p>
-      <w:pPr>
-        <w:pStyle w:val="Heading2"/>
-      </w:pPr>
-      <w:r>
-        <w:t>Diagrama de Classes</w:t>
+      <w:r>
+        <w:t xml:space="preserve">Descreve os principais cenários de uso do sistema. Abaixo alguns dos casos de uso já elucidados. </w:t>
       </w:r>
     </w:p>
     <w:p/>
+    <w:p>
+      <w:r>
+        <w:rPr>
+          <w:noProof/>
+          <w:lang w:val="en-US"/>
+        </w:rPr>
+        <w:drawing>
+          <wp:inline distT="0" distB="0" distL="0" distR="0" wp14:anchorId="2DD472CD" wp14:editId="79411AAF">
+            <wp:extent cx="3612630" cy="3771972"/>
+            <wp:effectExtent l="0" t="0" r="0" b="0"/>
+            <wp:docPr id="2" name="Picture 2" descr="Macintosh HD:Users:gugawag:Desktop:Screen Shot 2011-08-23 at 10.27.17 PM.png"/>
+            <wp:cNvGraphicFramePr>
+              <a:graphicFrameLocks xmlns:a="http://schemas.openxmlformats.org/drawingml/2006/main" noChangeAspect="1"/>
+            </wp:cNvGraphicFramePr>
+            <a:graphic xmlns:a="http://schemas.openxmlformats.org/drawingml/2006/main">
+              <a:graphicData uri="http://schemas.openxmlformats.org/drawingml/2006/picture">
+                <pic:pic xmlns:pic="http://schemas.openxmlformats.org/drawingml/2006/picture">
+                  <pic:nvPicPr>
+                    <pic:cNvPr id="0" name="Picture 2" descr="Macintosh HD:Users:gugawag:Desktop:Screen Shot 2011-08-23 at 10.27.17 PM.png"/>
+                    <pic:cNvPicPr>
+                      <a:picLocks noChangeAspect="1" noChangeArrowheads="1"/>
+                    </pic:cNvPicPr>
+                  </pic:nvPicPr>
+                  <pic:blipFill>
+                    <a:blip r:embed="rId6">
+                      <a:extLst>
+                        <a:ext uri="{28A0092B-C50C-407E-A947-70E740481C1C}">
+                          <a14:useLocalDpi xmlns:a14="http://schemas.microsoft.com/office/drawing/2010/main" val="0"/>
+                        </a:ext>
+                      </a:extLst>
+                    </a:blip>
+                    <a:srcRect/>
+                    <a:stretch>
+                      <a:fillRect/>
+                    </a:stretch>
+                  </pic:blipFill>
+                  <pic:spPr bwMode="auto">
+                    <a:xfrm>
+                      <a:off x="0" y="0"/>
+                      <a:ext cx="3612630" cy="3771972"/>
+                    </a:xfrm>
+                    <a:prstGeom prst="rect">
+                      <a:avLst/>
+                    </a:prstGeom>
+                    <a:noFill/>
+                    <a:ln>
+                      <a:noFill/>
+                    </a:ln>
+                  </pic:spPr>
+                </pic:pic>
+              </a:graphicData>
+            </a:graphic>
+          </wp:inline>
+        </w:drawing>
+      </w:r>
+    </w:p>
+    <w:p>
+      <w:pPr>
+        <w:pStyle w:val="Heading2"/>
+      </w:pPr>
+      <w:r>
+        <w:t>Diagrama de Classes</w:t>
+      </w:r>
+    </w:p>
     <w:p/>
+    <w:p>
+      <w:r>
+        <w:t xml:space="preserve">Descreve as </w:t>
+      </w:r>
+      <w:r>
+        <w:t>classes, suas dependências</w:t>
+      </w:r>
+      <w:r>
+        <w:t xml:space="preserve"> e cardinalidade. Abaixo algumas das classes do projeto.</w:t>
+      </w:r>
+    </w:p>
+    <w:p/>
+    <w:p>
+      <w:r>
+        <w:rPr>
+          <w:noProof/>
+          <w:lang w:val="en-US"/>
+        </w:rPr>
+        <w:drawing>
+          <wp:inline distT="0" distB="0" distL="0" distR="0" wp14:anchorId="53349F66" wp14:editId="3BDC1F7E">
+            <wp:extent cx="3841230" cy="2475182"/>
+            <wp:effectExtent l="0" t="0" r="0" b="0"/>
+            <wp:docPr id="3" name="Picture 3" descr="Macintosh HD:Users:gugawag:Desktop:Screen Shot 2011-08-23 at 10.45.56 PM.png"/>
+            <wp:cNvGraphicFramePr>
+              <a:graphicFrameLocks xmlns:a="http://schemas.openxmlformats.org/drawingml/2006/main" noChangeAspect="1"/>
+            </wp:cNvGraphicFramePr>
+            <a:graphic xmlns:a="http://schemas.openxmlformats.org/drawingml/2006/main">
+              <a:graphicData uri="http://schemas.openxmlformats.org/drawingml/2006/picture">
+                <pic:pic xmlns:pic="http://schemas.openxmlformats.org/drawingml/2006/picture">
+                  <pic:nvPicPr>
+                    <pic:cNvPr id="0" name="Picture 3" descr="Macintosh HD:Users:gugawag:Desktop:Screen Shot 2011-08-23 at 10.45.56 PM.png"/>
+                    <pic:cNvPicPr>
+                      <a:picLocks noChangeAspect="1" noChangeArrowheads="1"/>
+                    </pic:cNvPicPr>
+                  </pic:nvPicPr>
+                  <pic:blipFill>
+                    <a:blip r:embed="rId7">
+                      <a:extLst>
+                        <a:ext uri="{28A0092B-C50C-407E-A947-70E740481C1C}">
+                          <a14:useLocalDpi xmlns:a14="http://schemas.microsoft.com/office/drawing/2010/main" val="0"/>
+                        </a:ext>
+                      </a:extLst>
+                    </a:blip>
+                    <a:srcRect/>
+                    <a:stretch>
+                      <a:fillRect/>
+                    </a:stretch>
+                  </pic:blipFill>
+                  <pic:spPr bwMode="auto">
+                    <a:xfrm>
+                      <a:off x="0" y="0"/>
+                      <a:ext cx="3842065" cy="2475720"/>
+                    </a:xfrm>
+                    <a:prstGeom prst="rect">
+                      <a:avLst/>
+                    </a:prstGeom>
+                    <a:noFill/>
+                    <a:ln>
+                      <a:noFill/>
+                    </a:ln>
+                  </pic:spPr>
+                </pic:pic>
+              </a:graphicData>
+            </a:graphic>
+          </wp:inline>
+        </w:drawing>
+      </w:r>
+    </w:p>
     <w:p>
       <w:pPr>
         <w:pStyle w:val="Heading1"/>
@@ -157,19 +297,19 @@
     <w:tbl>
       <w:tblPr>
         <w:tblStyle w:val="TableGrid"/>
-        <w:tblW w:w="0" w:type="auto"/>
+        <w:tblW w:w="8799" w:type="dxa"/>
         <w:tblLook w:val="04A0" w:firstRow="1" w:lastRow="0" w:firstColumn="1" w:lastColumn="0" w:noHBand="0" w:noVBand="1"/>
       </w:tblPr>
       <w:tblGrid>
-        <w:gridCol w:w="1095"/>
-        <w:gridCol w:w="3150"/>
-        <w:gridCol w:w="2756"/>
+        <w:gridCol w:w="1056"/>
+        <w:gridCol w:w="3381"/>
+        <w:gridCol w:w="2847"/>
         <w:gridCol w:w="1515"/>
       </w:tblGrid>
       <w:tr>
         <w:tc>
           <w:tcPr>
-            <w:tcW w:w="1095" w:type="dxa"/>
+            <w:tcW w:w="1056" w:type="dxa"/>
             <w:shd w:val="clear" w:color="auto" w:fill="548DD4" w:themeFill="text2" w:themeFillTint="99"/>
           </w:tcPr>
           <w:p>
@@ -184,7 +324,7 @@
         </w:tc>
         <w:tc>
           <w:tcPr>
-            <w:tcW w:w="3150" w:type="dxa"/>
+            <w:tcW w:w="3381" w:type="dxa"/>
             <w:shd w:val="clear" w:color="auto" w:fill="548DD4" w:themeFill="text2" w:themeFillTint="99"/>
           </w:tcPr>
           <w:p>
@@ -198,7 +338,7 @@
         </w:tc>
         <w:tc>
           <w:tcPr>
-            <w:tcW w:w="2756" w:type="dxa"/>
+            <w:tcW w:w="2847" w:type="dxa"/>
             <w:shd w:val="clear" w:color="auto" w:fill="548DD4" w:themeFill="text2" w:themeFillTint="99"/>
           </w:tcPr>
           <w:p>
@@ -228,7 +368,7 @@
       <w:tr>
         <w:tc>
           <w:tcPr>
-            <w:tcW w:w="1095" w:type="dxa"/>
+            <w:tcW w:w="1056" w:type="dxa"/>
           </w:tcPr>
           <w:p>
             <w:pPr>
@@ -242,7 +382,7 @@
         </w:tc>
         <w:tc>
           <w:tcPr>
-            <w:tcW w:w="3150" w:type="dxa"/>
+            <w:tcW w:w="3381" w:type="dxa"/>
           </w:tcPr>
           <w:p>
             <w:pPr>
@@ -250,16 +390,48 @@
               <w:jc w:val="left"/>
             </w:pPr>
             <w:r>
-              <w:t>Sistema com cadastro/pesquisa/listagem dos projetos em servlets</w:t>
+              <w:t xml:space="preserve">Em </w:t>
+            </w:r>
+            <w:r>
+              <w:t>servlets</w:t>
             </w:r>
             <w:r>
               <w:t xml:space="preserve"> com HTML</w:t>
+            </w:r>
+            <w:r>
+              <w:t>:</w:t>
+            </w:r>
+          </w:p>
+          <w:p>
+            <w:pPr>
+              <w:pStyle w:val="ListParagraph"/>
+              <w:numPr>
+                <w:ilvl w:val="0"/>
+                <w:numId w:val="5"/>
+              </w:numPr>
+              <w:jc w:val="left"/>
+            </w:pPr>
+            <w:r>
+              <w:t>Caso de Uso Cadastrar Projeto;</w:t>
+            </w:r>
+          </w:p>
+          <w:p>
+            <w:pPr>
+              <w:pStyle w:val="ListParagraph"/>
+              <w:numPr>
+                <w:ilvl w:val="0"/>
+                <w:numId w:val="5"/>
+              </w:numPr>
+              <w:jc w:val="left"/>
+            </w:pPr>
+            <w:r>
+              <w:t>Caso de Uso Listar Projetos;</w:t>
             </w:r>
           </w:p>
         </w:tc>
         <w:tc>
           <w:tcPr>
-            <w:tcW w:w="2756" w:type="dxa"/>
+            <w:tcW w:w="2847" w:type="dxa"/>
           </w:tcPr>
           <w:p>
             <w:pPr>
@@ -306,7 +478,7 @@
       <w:tr>
         <w:tc>
           <w:tcPr>
-            <w:tcW w:w="1095" w:type="dxa"/>
+            <w:tcW w:w="1056" w:type="dxa"/>
           </w:tcPr>
           <w:p>
             <w:pPr>
@@ -320,7 +492,7 @@
         </w:tc>
         <w:tc>
           <w:tcPr>
-            <w:tcW w:w="3150" w:type="dxa"/>
+            <w:tcW w:w="3381" w:type="dxa"/>
           </w:tcPr>
           <w:p>
             <w:pPr>
@@ -331,7 +503,7 @@
         </w:tc>
         <w:tc>
           <w:tcPr>
-            <w:tcW w:w="2756" w:type="dxa"/>
+            <w:tcW w:w="2847" w:type="dxa"/>
           </w:tcPr>
           <w:p>
             <w:pPr>
@@ -355,7 +527,7 @@
       <w:tr>
         <w:tc>
           <w:tcPr>
-            <w:tcW w:w="1095" w:type="dxa"/>
+            <w:tcW w:w="1056" w:type="dxa"/>
           </w:tcPr>
           <w:p>
             <w:pPr>
@@ -369,7 +541,7 @@
         </w:tc>
         <w:tc>
           <w:tcPr>
-            <w:tcW w:w="3150" w:type="dxa"/>
+            <w:tcW w:w="3381" w:type="dxa"/>
           </w:tcPr>
           <w:p>
             <w:pPr>
@@ -380,7 +552,7 @@
         </w:tc>
         <w:tc>
           <w:tcPr>
-            <w:tcW w:w="2756" w:type="dxa"/>
+            <w:tcW w:w="2847" w:type="dxa"/>
           </w:tcPr>
           <w:p>
             <w:pPr>
@@ -404,7 +576,7 @@
       <w:tr>
         <w:tc>
           <w:tcPr>
-            <w:tcW w:w="1095" w:type="dxa"/>
+            <w:tcW w:w="1056" w:type="dxa"/>
           </w:tcPr>
           <w:p>
             <w:pPr>
@@ -418,7 +590,7 @@
         </w:tc>
         <w:tc>
           <w:tcPr>
-            <w:tcW w:w="3150" w:type="dxa"/>
+            <w:tcW w:w="3381" w:type="dxa"/>
           </w:tcPr>
           <w:p>
             <w:pPr>
@@ -429,7 +601,7 @@
         </w:tc>
         <w:tc>
           <w:tcPr>
-            <w:tcW w:w="2756" w:type="dxa"/>
+            <w:tcW w:w="2847" w:type="dxa"/>
           </w:tcPr>
           <w:p>
             <w:pPr>
@@ -456,7 +628,7 @@
       <w:r>
         <w:t xml:space="preserve">Você deve enviar para o email </w:t>
       </w:r>
-      <w:hyperlink r:id="rId6" w:history="1">
+      <w:hyperlink r:id="rId8" w:history="1">
         <w:r>
           <w:rPr>
             <w:rStyle w:val="Hyperlink"/>
@@ -835,6 +1007,119 @@
     </w:lvl>
   </w:abstractNum>
   <w:abstractNum w:abstractNumId="3">
+    <w:nsid w:val="6B725535"/>
+    <w:multiLevelType w:val="hybridMultilevel"/>
+    <w:tmpl w:val="2A5A1D02"/>
+    <w:lvl w:ilvl="0" w:tplc="04090001">
+      <w:start w:val="1"/>
+      <w:numFmt w:val="bullet"/>
+      <w:lvlText w:val=""/>
+      <w:lvlJc w:val="left"/>
+      <w:pPr>
+        <w:ind w:left="720" w:hanging="360"/>
+      </w:pPr>
+      <w:rPr>
+        <w:rFonts w:ascii="Symbol" w:hAnsi="Symbol" w:hint="default"/>
+      </w:rPr>
+    </w:lvl>
+    <w:lvl w:ilvl="1" w:tplc="04090003" w:tentative="1">
+      <w:start w:val="1"/>
+      <w:numFmt w:val="bullet"/>
+      <w:lvlText w:val="o"/>
+      <w:lvlJc w:val="left"/>
+      <w:pPr>
+        <w:ind w:left="1440" w:hanging="360"/>
+      </w:pPr>
+      <w:rPr>
+        <w:rFonts w:ascii="Courier New" w:hAnsi="Courier New" w:hint="default"/>
+      </w:rPr>
+    </w:lvl>
+    <w:lvl w:ilvl="2" w:tplc="04090005" w:tentative="1">
+      <w:start w:val="1"/>
+      <w:numFmt w:val="bullet"/>
+      <w:lvlText w:val=""/>
+      <w:lvlJc w:val="left"/>
+      <w:pPr>
+        <w:ind w:left="2160" w:hanging="360"/>
+      </w:pPr>
+      <w:rPr>
+        <w:rFonts w:ascii="Wingdings" w:hAnsi="Wingdings" w:hint="default"/>
+      </w:rPr>
+    </w:lvl>
+    <w:lvl w:ilvl="3" w:tplc="04090001" w:tentative="1">
+      <w:start w:val="1"/>
+      <w:numFmt w:val="bullet"/>
+      <w:lvlText w:val=""/>
+      <w:lvlJc w:val="left"/>
+      <w:pPr>
+        <w:ind w:left="2880" w:hanging="360"/>
+      </w:pPr>
+      <w:rPr>
+        <w:rFonts w:ascii="Symbol" w:hAnsi="Symbol" w:hint="default"/>
+      </w:rPr>
+    </w:lvl>
+    <w:lvl w:ilvl="4" w:tplc="04090003" w:tentative="1">
+      <w:start w:val="1"/>
+      <w:numFmt w:val="bullet"/>
+      <w:lvlText w:val="o"/>
+      <w:lvlJc w:val="left"/>
+      <w:pPr>
+        <w:ind w:left="3600" w:hanging="360"/>
+      </w:pPr>
+      <w:rPr>
+        <w:rFonts w:ascii="Courier New" w:hAnsi="Courier New" w:hint="default"/>
+      </w:rPr>
+    </w:lvl>
+    <w:lvl w:ilvl="5" w:tplc="04090005" w:tentative="1">
+      <w:start w:val="1"/>
+      <w:numFmt w:val="bullet"/>
+      <w:lvlText w:val=""/>
+      <w:lvlJc w:val="left"/>
+      <w:pPr>
+        <w:ind w:left="4320" w:hanging="360"/>
+      </w:pPr>
+      <w:rPr>
+        <w:rFonts w:ascii="Wingdings" w:hAnsi="Wingdings" w:hint="default"/>
+      </w:rPr>
+    </w:lvl>
+    <w:lvl w:ilvl="6" w:tplc="04090001" w:tentative="1">
+      <w:start w:val="1"/>
+      <w:numFmt w:val="bullet"/>
+      <w:lvlText w:val=""/>
+      <w:lvlJc w:val="left"/>
+      <w:pPr>
+        <w:ind w:left="5040" w:hanging="360"/>
+      </w:pPr>
+      <w:rPr>
+        <w:rFonts w:ascii="Symbol" w:hAnsi="Symbol" w:hint="default"/>
+      </w:rPr>
+    </w:lvl>
+    <w:lvl w:ilvl="7" w:tplc="04090003" w:tentative="1">
+      <w:start w:val="1"/>
+      <w:numFmt w:val="bullet"/>
+      <w:lvlText w:val="o"/>
+      <w:lvlJc w:val="left"/>
+      <w:pPr>
+        <w:ind w:left="5760" w:hanging="360"/>
+      </w:pPr>
+      <w:rPr>
+        <w:rFonts w:ascii="Courier New" w:hAnsi="Courier New" w:hint="default"/>
+      </w:rPr>
+    </w:lvl>
+    <w:lvl w:ilvl="8" w:tplc="04090005" w:tentative="1">
+      <w:start w:val="1"/>
+      <w:numFmt w:val="bullet"/>
+      <w:lvlText w:val=""/>
+      <w:lvlJc w:val="left"/>
+      <w:pPr>
+        <w:ind w:left="6480" w:hanging="360"/>
+      </w:pPr>
+      <w:rPr>
+        <w:rFonts w:ascii="Wingdings" w:hAnsi="Wingdings" w:hint="default"/>
+      </w:rPr>
+    </w:lvl>
+  </w:abstractNum>
+  <w:abstractNum w:abstractNumId="4">
     <w:nsid w:val="78B92E2F"/>
     <w:multiLevelType w:val="hybridMultilevel"/>
     <w:tmpl w:val="F79A86B8"/>
@@ -951,13 +1236,16 @@
     <w:abstractNumId w:val="2"/>
   </w:num>
   <w:num w:numId="2">
-    <w:abstractNumId w:val="3"/>
+    <w:abstractNumId w:val="4"/>
   </w:num>
   <w:num w:numId="3">
     <w:abstractNumId w:val="1"/>
   </w:num>
   <w:num w:numId="4">
     <w:abstractNumId w:val="0"/>
+  </w:num>
+  <w:num w:numId="5">
+    <w:abstractNumId w:val="3"/>
   </w:num>
 </w:numbering>
 </file>
@@ -1321,6 +1609,34 @@
       <w:contextualSpacing/>
     </w:pPr>
   </w:style>
+  <w:style w:type="paragraph" w:styleId="BalloonText">
+    <w:name w:val="Balloon Text"/>
+    <w:basedOn w:val="Normal"/>
+    <w:link w:val="BalloonTextChar"/>
+    <w:uiPriority w:val="99"/>
+    <w:semiHidden/>
+    <w:unhideWhenUsed/>
+    <w:rsid w:val="00886B94"/>
+    <w:rPr>
+      <w:rFonts w:ascii="Lucida Grande" w:hAnsi="Lucida Grande"/>
+      <w:sz w:val="18"/>
+      <w:szCs w:val="18"/>
+    </w:rPr>
+  </w:style>
+  <w:style w:type="character" w:customStyle="1" w:styleId="BalloonTextChar">
+    <w:name w:val="Balloon Text Char"/>
+    <w:basedOn w:val="DefaultParagraphFont"/>
+    <w:link w:val="BalloonText"/>
+    <w:uiPriority w:val="99"/>
+    <w:semiHidden/>
+    <w:rsid w:val="00886B94"/>
+    <w:rPr>
+      <w:rFonts w:ascii="Lucida Grande" w:hAnsi="Lucida Grande"/>
+      <w:sz w:val="18"/>
+      <w:szCs w:val="18"/>
+      <w:lang w:val="pt-BR"/>
+    </w:rPr>
+  </w:style>
 </w:styles>
 </file>
 
@@ -1682,6 +1998,34 @@
       <w:ind w:left="720"/>
       <w:contextualSpacing/>
     </w:pPr>
+  </w:style>
+  <w:style w:type="paragraph" w:styleId="BalloonText">
+    <w:name w:val="Balloon Text"/>
+    <w:basedOn w:val="Normal"/>
+    <w:link w:val="BalloonTextChar"/>
+    <w:uiPriority w:val="99"/>
+    <w:semiHidden/>
+    <w:unhideWhenUsed/>
+    <w:rsid w:val="00886B94"/>
+    <w:rPr>
+      <w:rFonts w:ascii="Lucida Grande" w:hAnsi="Lucida Grande"/>
+      <w:sz w:val="18"/>
+      <w:szCs w:val="18"/>
+    </w:rPr>
+  </w:style>
+  <w:style w:type="character" w:customStyle="1" w:styleId="BalloonTextChar">
+    <w:name w:val="Balloon Text Char"/>
+    <w:basedOn w:val="DefaultParagraphFont"/>
+    <w:link w:val="BalloonText"/>
+    <w:uiPriority w:val="99"/>
+    <w:semiHidden/>
+    <w:rsid w:val="00886B94"/>
+    <w:rPr>
+      <w:rFonts w:ascii="Lucida Grande" w:hAnsi="Lucida Grande"/>
+      <w:sz w:val="18"/>
+      <w:szCs w:val="18"/>
+      <w:lang w:val="pt-BR"/>
+    </w:rPr>
   </w:style>
 </w:styles>
 </file>

</xml_diff>

<commit_message>
atualizado doc de visão
</commit_message>
<xml_diff>
--- a/docs/Documento de Visão.docx
+++ b/docs/Documento de Visão.docx
@@ -24,15 +24,38 @@
     </w:p>
     <w:p>
       <w:r>
-        <w:t>Sistema: Clouding Projects</w:t>
-      </w:r>
+        <w:t xml:space="preserve">Sistema: </w:t>
+      </w:r>
+      <w:proofErr w:type="spellStart"/>
+      <w:r>
+        <w:t>Clouding</w:t>
+      </w:r>
+      <w:proofErr w:type="spellEnd"/>
+      <w:r>
+        <w:t xml:space="preserve"> </w:t>
+      </w:r>
+      <w:proofErr w:type="spellStart"/>
+      <w:r>
+        <w:t>Projects</w:t>
+      </w:r>
+      <w:proofErr w:type="spellEnd"/>
     </w:p>
     <w:p>
       <w:r>
-        <w:t>Versão 1 – 23/08/2011</w:t>
-      </w:r>
-      <w:bookmarkStart w:id="0" w:name="_GoBack"/>
-      <w:bookmarkEnd w:id="0"/>
+        <w:t>Versão 1</w:t>
+      </w:r>
+      <w:r>
+        <w:t>.1</w:t>
+      </w:r>
+      <w:r>
+        <w:t xml:space="preserve"> – </w:t>
+      </w:r>
+      <w:r>
+        <w:t>05/09</w:t>
+      </w:r>
+      <w:r>
+        <w:t>/2011</w:t>
+      </w:r>
     </w:p>
     <w:p>
       <w:r>
@@ -51,7 +74,23 @@
     <w:p/>
     <w:p>
       <w:r>
-        <w:t xml:space="preserve">Este documento tem o intuito de descrever o sistema Clouding Projects, bem como orientar seus desenvolvedores nas necessidades de seus clientes. A visão de como deve ser o sistema para os clientes pode mudar, e este documento será mantido atualizado a fim de evitar </w:t>
+        <w:t xml:space="preserve">Este documento tem o intuito de descrever o sistema </w:t>
+      </w:r>
+      <w:proofErr w:type="spellStart"/>
+      <w:r>
+        <w:t>Clouding</w:t>
+      </w:r>
+      <w:proofErr w:type="spellEnd"/>
+      <w:r>
+        <w:t xml:space="preserve"> </w:t>
+      </w:r>
+      <w:proofErr w:type="spellStart"/>
+      <w:r>
+        <w:t>Projects</w:t>
+      </w:r>
+      <w:proofErr w:type="spellEnd"/>
+      <w:r>
+        <w:t xml:space="preserve">, bem como orientar seus desenvolvedores nas necessidades de seus clientes. A visão de como deve ser o sistema para os clientes pode mudar, e este documento será mantido atualizado a fim de evitar </w:t>
       </w:r>
       <w:r>
         <w:t>inconsistências.</w:t>
@@ -68,7 +107,23 @@
     <w:p/>
     <w:p>
       <w:r>
-        <w:t xml:space="preserve">O projeto Clouding Projects tem o intuito de ser um repositório de projetos das disciplinas dos alunos. Nele é possível cadastrar os projetos, inserir as datas importantes e </w:t>
+        <w:t xml:space="preserve">O projeto </w:t>
+      </w:r>
+      <w:proofErr w:type="spellStart"/>
+      <w:r>
+        <w:t>Clouding</w:t>
+      </w:r>
+      <w:proofErr w:type="spellEnd"/>
+      <w:r>
+        <w:t xml:space="preserve"> </w:t>
+      </w:r>
+      <w:proofErr w:type="spellStart"/>
+      <w:r>
+        <w:t>Projects</w:t>
+      </w:r>
+      <w:proofErr w:type="spellEnd"/>
+      <w:r>
+        <w:t xml:space="preserve"> tem o intuito de ser um repositório de projetos das disciplinas dos alunos. Nele é possível cadastrar os projetos, inserir as datas importantes e </w:t>
       </w:r>
       <w:r>
         <w:t>suas entregas. Suas principais funcionalidades são:</w:t>
@@ -289,8 +344,21 @@
         <w:t>Entregas</w:t>
       </w:r>
       <w:r>
-        <w:t xml:space="preserve"> do sistema Clouding Projects</w:t>
-      </w:r>
+        <w:t xml:space="preserve"> do sistema </w:t>
+      </w:r>
+      <w:proofErr w:type="spellStart"/>
+      <w:r>
+        <w:t>Clouding</w:t>
+      </w:r>
+      <w:proofErr w:type="spellEnd"/>
+      <w:r>
+        <w:t xml:space="preserve"> </w:t>
+      </w:r>
+      <w:proofErr w:type="spellStart"/>
+      <w:r>
+        <w:t>Projects</w:t>
+      </w:r>
+      <w:proofErr w:type="spellEnd"/>
     </w:p>
     <w:p/>
     <w:p/>
@@ -392,9 +460,11 @@
             <w:r>
               <w:t xml:space="preserve">Em </w:t>
             </w:r>
+            <w:proofErr w:type="spellStart"/>
             <w:r>
               <w:t>servlets</w:t>
             </w:r>
+            <w:proofErr w:type="spellEnd"/>
             <w:r>
               <w:t xml:space="preserve"> com HTML</w:t>
             </w:r>
@@ -428,6 +498,19 @@
               <w:t>Caso de Uso Listar Projetos;</w:t>
             </w:r>
           </w:p>
+          <w:p>
+            <w:pPr>
+              <w:pStyle w:val="ListParagraph"/>
+              <w:numPr>
+                <w:ilvl w:val="0"/>
+                <w:numId w:val="5"/>
+              </w:numPr>
+              <w:jc w:val="left"/>
+            </w:pPr>
+            <w:r>
+              <w:t>Caso de Uso Pesquisar Projeto por Nome;</w:t>
+            </w:r>
+          </w:p>
         </w:tc>
         <w:tc>
           <w:tcPr>
@@ -459,6 +542,19 @@
               <w:t>Listagem dos projetos;</w:t>
             </w:r>
           </w:p>
+          <w:p>
+            <w:pPr>
+              <w:pStyle w:val="ListParagraph"/>
+              <w:numPr>
+                <w:ilvl w:val="0"/>
+                <w:numId w:val="2"/>
+              </w:numPr>
+              <w:jc w:val="left"/>
+            </w:pPr>
+            <w:r>
+              <w:t>Pesquisa de projeto por nome;</w:t>
+            </w:r>
+          </w:p>
         </w:tc>
         <w:tc>
           <w:tcPr>
@@ -470,7 +566,12 @@
               <w:jc w:val="left"/>
             </w:pPr>
             <w:r>
-              <w:t>06/09/2011</w:t>
+              <w:t>13</w:t>
+            </w:r>
+            <w:bookmarkStart w:id="0" w:name="_GoBack"/>
+            <w:bookmarkEnd w:id="0"/>
+            <w:r>
+              <w:t>/09/2011</w:t>
             </w:r>
           </w:p>
         </w:tc>
@@ -626,7 +727,15 @@
     <w:p/>
     <w:p>
       <w:r>
-        <w:t xml:space="preserve">Você deve enviar para o email </w:t>
+        <w:t xml:space="preserve">Você deve enviar para o </w:t>
+      </w:r>
+      <w:proofErr w:type="spellStart"/>
+      <w:r>
+        <w:t>email</w:t>
+      </w:r>
+      <w:proofErr w:type="spellEnd"/>
+      <w:r>
+        <w:t xml:space="preserve"> </w:t>
       </w:r>
       <w:hyperlink r:id="rId8" w:history="1">
         <w:r>
@@ -637,7 +746,15 @@
         </w:r>
       </w:hyperlink>
       <w:r>
-        <w:t xml:space="preserve"> na data especificada acima o arquivo compactado até às 17h. Você apresentará o que foi enviado para meu email em sala. Atrasos seguirão o seguinte padrão. Não entregou/apresentou no dia: -2 pontos. A cada dia de atraso -0,5 ponto.</w:t>
+        <w:t xml:space="preserve"> na data especificada acima o arquivo compactado até às 17h. Você apresentará o que foi enviado para meu </w:t>
+      </w:r>
+      <w:proofErr w:type="spellStart"/>
+      <w:r>
+        <w:t>email</w:t>
+      </w:r>
+      <w:proofErr w:type="spellEnd"/>
+      <w:r>
+        <w:t xml:space="preserve"> em sala. Atrasos seguirão o seguinte padrão. Não entregou/apresentou no dia: -2 pontos. A cada dia de atraso -0,5 ponto.</w:t>
       </w:r>
     </w:p>
     <w:p/>
@@ -658,7 +775,15 @@
         <w:t>w</w:t>
       </w:r>
       <w:r>
-        <w:t>_entrega1_[seu_nome_completo].zip</w:t>
+        <w:t>_entrega1_[</w:t>
+      </w:r>
+      <w:proofErr w:type="spellStart"/>
+      <w:r>
+        <w:t>seu_nome_completo</w:t>
+      </w:r>
+      <w:proofErr w:type="spellEnd"/>
+      <w:r>
+        <w:t>].zip</w:t>
       </w:r>
       <w:r>
         <w:t xml:space="preserve"> (alunos IESP) </w:t>
@@ -676,7 +801,15 @@
         <w:t>_</w:t>
       </w:r>
       <w:r>
-        <w:t>[seu_nome_completo].zip</w:t>
+        <w:t>[</w:t>
+      </w:r>
+      <w:proofErr w:type="spellStart"/>
+      <w:r>
+        <w:t>seu_nome_completo</w:t>
+      </w:r>
+      <w:proofErr w:type="spellEnd"/>
+      <w:r>
+        <w:t>].zip</w:t>
       </w:r>
       <w:r>
         <w:t xml:space="preserve"> (alunos FATEC).</w:t>

</xml_diff>